<commit_message>
[docs] some changes in planning and progress report
</commit_message>
<xml_diff>
--- a/reports/Deliverable 1/Student #1/Planning and progress report - Student #1 - Jaime Linares.docx
+++ b/reports/Deliverable 1/Student #1/Planning and progress report - Student #1 - Jaime Linares.docx
@@ -992,31 +992,7 @@
                 <w:sz w:val="24"/>
                 <w:szCs w:val="24"/>
               </w:rPr>
-              <w:t xml:space="preserve">Cambios mínimos (visuales) para que </w:t>
-            </w:r>
-            <w:r>
-              <w:rPr>
-                <w:rFonts w:ascii="Arial Narrow" w:hAnsi="Arial Narrow"/>
-                <w:sz w:val="24"/>
-                <w:szCs w:val="24"/>
-              </w:rPr>
-              <w:t>el documento</w:t>
-            </w:r>
-            <w:r>
-              <w:rPr>
-                <w:rFonts w:ascii="Arial Narrow" w:hAnsi="Arial Narrow"/>
-                <w:sz w:val="24"/>
-                <w:szCs w:val="24"/>
-              </w:rPr>
-              <w:t xml:space="preserve"> sea </w:t>
-            </w:r>
-            <w:r>
-              <w:rPr>
-                <w:rFonts w:ascii="Arial Narrow" w:hAnsi="Arial Narrow"/>
-                <w:sz w:val="24"/>
-                <w:szCs w:val="24"/>
-              </w:rPr>
-              <w:t>más legible</w:t>
+              <w:t>Cambios mínimos (visuales) para que el documento sea más legible</w:t>
             </w:r>
           </w:p>
         </w:tc>
@@ -1379,7 +1355,7 @@
             </w:rPr>
             <w:fldChar w:fldCharType="separate"/>
           </w:r>
-          <w:hyperlink w:anchor="_Toc159576528" w:history="1">
+          <w:hyperlink w:anchor="_Toc159612592" w:history="1">
             <w:r>
               <w:rPr>
                 <w:rStyle w:val="Hipervnculo"/>
@@ -1428,7 +1404,7 @@
                 <w:noProof/>
                 <w:webHidden/>
               </w:rPr>
-              <w:instrText xml:space="preserve"> PAGEREF _Toc159576528 \h </w:instrText>
+              <w:instrText xml:space="preserve"> PAGEREF _Toc159612592 \h </w:instrText>
             </w:r>
             <w:r>
               <w:rPr>
@@ -1471,7 +1447,7 @@
               <w14:ligatures w14:val="standardContextual"/>
             </w:rPr>
           </w:pPr>
-          <w:hyperlink w:anchor="_Toc159576529" w:history="1">
+          <w:hyperlink w:anchor="_Toc159612593" w:history="1">
             <w:r>
               <w:rPr>
                 <w:rStyle w:val="Hipervnculo"/>
@@ -1522,7 +1498,7 @@
                 <w:noProof/>
                 <w:webHidden/>
               </w:rPr>
-              <w:instrText xml:space="preserve"> PAGEREF _Toc159576529 \h </w:instrText>
+              <w:instrText xml:space="preserve"> PAGEREF _Toc159612593 \h </w:instrText>
             </w:r>
             <w:r>
               <w:rPr>
@@ -1565,7 +1541,7 @@
               <w14:ligatures w14:val="standardContextual"/>
             </w:rPr>
           </w:pPr>
-          <w:hyperlink w:anchor="_Toc159576530" w:history="1">
+          <w:hyperlink w:anchor="_Toc159612594" w:history="1">
             <w:r>
               <w:rPr>
                 <w:rStyle w:val="Hipervnculo"/>
@@ -1614,7 +1590,7 @@
                 <w:noProof/>
                 <w:webHidden/>
               </w:rPr>
-              <w:instrText xml:space="preserve"> PAGEREF _Toc159576530 \h </w:instrText>
+              <w:instrText xml:space="preserve"> PAGEREF _Toc159612594 \h </w:instrText>
             </w:r>
             <w:r>
               <w:rPr>
@@ -1657,7 +1633,7 @@
               <w14:ligatures w14:val="standardContextual"/>
             </w:rPr>
           </w:pPr>
-          <w:hyperlink w:anchor="_Toc159576531" w:history="1">
+          <w:hyperlink w:anchor="_Toc159612595" w:history="1">
             <w:r>
               <w:rPr>
                 <w:rStyle w:val="Hipervnculo"/>
@@ -1706,7 +1682,7 @@
                 <w:noProof/>
                 <w:webHidden/>
               </w:rPr>
-              <w:instrText xml:space="preserve"> PAGEREF _Toc159576531 \h </w:instrText>
+              <w:instrText xml:space="preserve"> PAGEREF _Toc159612595 \h </w:instrText>
             </w:r>
             <w:r>
               <w:rPr>
@@ -1752,7 +1728,7 @@
               <w14:ligatures w14:val="standardContextual"/>
             </w:rPr>
           </w:pPr>
-          <w:hyperlink w:anchor="_Toc159576532" w:history="1">
+          <w:hyperlink w:anchor="_Toc159612596" w:history="1">
             <w:r>
               <w:rPr>
                 <w:rStyle w:val="Hipervnculo"/>
@@ -1803,7 +1779,7 @@
                 <w:noProof/>
                 <w:webHidden/>
               </w:rPr>
-              <w:instrText xml:space="preserve"> PAGEREF _Toc159576532 \h </w:instrText>
+              <w:instrText xml:space="preserve"> PAGEREF _Toc159612596 \h </w:instrText>
             </w:r>
             <w:r>
               <w:rPr>
@@ -1849,7 +1825,7 @@
               <w14:ligatures w14:val="standardContextual"/>
             </w:rPr>
           </w:pPr>
-          <w:hyperlink w:anchor="_Toc159576533" w:history="1">
+          <w:hyperlink w:anchor="_Toc159612597" w:history="1">
             <w:r>
               <w:rPr>
                 <w:rStyle w:val="Hipervnculo"/>
@@ -1900,7 +1876,7 @@
                 <w:noProof/>
                 <w:webHidden/>
               </w:rPr>
-              <w:instrText xml:space="preserve"> PAGEREF _Toc159576533 \h </w:instrText>
+              <w:instrText xml:space="preserve"> PAGEREF _Toc159612597 \h </w:instrText>
             </w:r>
             <w:r>
               <w:rPr>
@@ -1946,7 +1922,7 @@
               <w14:ligatures w14:val="standardContextual"/>
             </w:rPr>
           </w:pPr>
-          <w:hyperlink w:anchor="_Toc159576534" w:history="1">
+          <w:hyperlink w:anchor="_Toc159612598" w:history="1">
             <w:r>
               <w:rPr>
                 <w:rStyle w:val="Hipervnculo"/>
@@ -1997,7 +1973,7 @@
                 <w:noProof/>
                 <w:webHidden/>
               </w:rPr>
-              <w:instrText xml:space="preserve"> PAGEREF _Toc159576534 \h </w:instrText>
+              <w:instrText xml:space="preserve"> PAGEREF _Toc159612598 \h </w:instrText>
             </w:r>
             <w:r>
               <w:rPr>
@@ -2040,7 +2016,7 @@
               <w14:ligatures w14:val="standardContextual"/>
             </w:rPr>
           </w:pPr>
-          <w:hyperlink w:anchor="_Toc159576535" w:history="1">
+          <w:hyperlink w:anchor="_Toc159612599" w:history="1">
             <w:r>
               <w:rPr>
                 <w:rStyle w:val="Hipervnculo"/>
@@ -2091,7 +2067,7 @@
                 <w:noProof/>
                 <w:webHidden/>
               </w:rPr>
-              <w:instrText xml:space="preserve"> PAGEREF _Toc159576535 \h </w:instrText>
+              <w:instrText xml:space="preserve"> PAGEREF _Toc159612599 \h </w:instrText>
             </w:r>
             <w:r>
               <w:rPr>
@@ -2137,7 +2113,7 @@
               <w14:ligatures w14:val="standardContextual"/>
             </w:rPr>
           </w:pPr>
-          <w:hyperlink w:anchor="_Toc159576536" w:history="1">
+          <w:hyperlink w:anchor="_Toc159612600" w:history="1">
             <w:r>
               <w:rPr>
                 <w:rStyle w:val="Hipervnculo"/>
@@ -2188,7 +2164,7 @@
                 <w:noProof/>
                 <w:webHidden/>
               </w:rPr>
-              <w:instrText xml:space="preserve"> PAGEREF _Toc159576536 \h </w:instrText>
+              <w:instrText xml:space="preserve"> PAGEREF _Toc159612600 \h </w:instrText>
             </w:r>
             <w:r>
               <w:rPr>
@@ -2234,7 +2210,7 @@
               <w14:ligatures w14:val="standardContextual"/>
             </w:rPr>
           </w:pPr>
-          <w:hyperlink w:anchor="_Toc159576537" w:history="1">
+          <w:hyperlink w:anchor="_Toc159612601" w:history="1">
             <w:r>
               <w:rPr>
                 <w:rStyle w:val="Hipervnculo"/>
@@ -2285,7 +2261,7 @@
                 <w:noProof/>
                 <w:webHidden/>
               </w:rPr>
-              <w:instrText xml:space="preserve"> PAGEREF _Toc159576537 \h </w:instrText>
+              <w:instrText xml:space="preserve"> PAGEREF _Toc159612601 \h </w:instrText>
             </w:r>
             <w:r>
               <w:rPr>
@@ -2331,7 +2307,7 @@
               <w14:ligatures w14:val="standardContextual"/>
             </w:rPr>
           </w:pPr>
-          <w:hyperlink w:anchor="_Toc159576538" w:history="1">
+          <w:hyperlink w:anchor="_Toc159612602" w:history="1">
             <w:r>
               <w:rPr>
                 <w:rStyle w:val="Hipervnculo"/>
@@ -2382,7 +2358,7 @@
                 <w:noProof/>
                 <w:webHidden/>
               </w:rPr>
-              <w:instrText xml:space="preserve"> PAGEREF _Toc159576538 \h </w:instrText>
+              <w:instrText xml:space="preserve"> PAGEREF _Toc159612602 \h </w:instrText>
             </w:r>
             <w:r>
               <w:rPr>
@@ -2425,7 +2401,7 @@
               <w14:ligatures w14:val="standardContextual"/>
             </w:rPr>
           </w:pPr>
-          <w:hyperlink w:anchor="_Toc159576539" w:history="1">
+          <w:hyperlink w:anchor="_Toc159612603" w:history="1">
             <w:r>
               <w:rPr>
                 <w:rStyle w:val="Hipervnculo"/>
@@ -2474,7 +2450,7 @@
                 <w:noProof/>
                 <w:webHidden/>
               </w:rPr>
-              <w:instrText xml:space="preserve"> PAGEREF _Toc159576539 \h </w:instrText>
+              <w:instrText xml:space="preserve"> PAGEREF _Toc159612603 \h </w:instrText>
             </w:r>
             <w:r>
               <w:rPr>
@@ -2517,7 +2493,7 @@
               <w14:ligatures w14:val="standardContextual"/>
             </w:rPr>
           </w:pPr>
-          <w:hyperlink w:anchor="_Toc159576540" w:history="1">
+          <w:hyperlink w:anchor="_Toc159612604" w:history="1">
             <w:r>
               <w:rPr>
                 <w:rStyle w:val="Hipervnculo"/>
@@ -2546,7 +2522,7 @@
                 <w:noProof/>
                 <w:webHidden/>
               </w:rPr>
-              <w:instrText xml:space="preserve"> PAGEREF _Toc159576540 \h </w:instrText>
+              <w:instrText xml:space="preserve"> PAGEREF _Toc159612604 \h </w:instrText>
             </w:r>
             <w:r>
               <w:rPr>
@@ -2719,7 +2695,7 @@
           <w:szCs w:val="24"/>
         </w:rPr>
       </w:pPr>
-      <w:bookmarkStart w:id="0" w:name="_Toc159576528"/>
+      <w:bookmarkStart w:id="0" w:name="_Toc159612592"/>
       <w:r>
         <w:rPr>
           <w:rFonts w:ascii="Arial Narrow" w:hAnsi="Arial Narrow"/>
@@ -2770,7 +2746,7 @@
           <w:bCs/>
         </w:rPr>
       </w:pPr>
-      <w:bookmarkStart w:id="1" w:name="_Toc159576529"/>
+      <w:bookmarkStart w:id="1" w:name="_Toc159612593"/>
       <w:r>
         <w:rPr>
           <w:rFonts w:ascii="Arial Narrow" w:hAnsi="Arial Narrow"/>
@@ -2939,7 +2915,7 @@
           <w:szCs w:val="24"/>
         </w:rPr>
       </w:pPr>
-      <w:bookmarkStart w:id="2" w:name="_Toc159576530"/>
+      <w:bookmarkStart w:id="2" w:name="_Toc159612594"/>
       <w:r>
         <w:rPr>
           <w:rFonts w:ascii="Arial Narrow" w:hAnsi="Arial Narrow"/>
@@ -2966,7 +2942,7 @@
           <w:szCs w:val="24"/>
         </w:rPr>
       </w:pPr>
-      <w:bookmarkStart w:id="3" w:name="_Toc159576531"/>
+      <w:bookmarkStart w:id="3" w:name="_Toc159612595"/>
       <w:r>
         <w:rPr>
           <w:rFonts w:ascii="Arial Narrow" w:hAnsi="Arial Narrow"/>
@@ -2992,7 +2968,7 @@
           <w:bCs/>
         </w:rPr>
       </w:pPr>
-      <w:bookmarkStart w:id="4" w:name="_Toc159576532"/>
+      <w:bookmarkStart w:id="4" w:name="_Toc159612596"/>
       <w:r>
         <w:rPr>
           <w:rFonts w:ascii="Arial Narrow" w:hAnsi="Arial Narrow"/>
@@ -4451,7 +4427,7 @@
         </w:rPr>
         <w:t xml:space="preserve"> </w:t>
       </w:r>
-      <w:bookmarkStart w:id="5" w:name="_Toc159576533"/>
+      <w:bookmarkStart w:id="5" w:name="_Toc159612597"/>
       <w:r>
         <w:rPr>
           <w:rFonts w:ascii="Arial Narrow" w:hAnsi="Arial Narrow"/>
@@ -4988,7 +4964,7 @@
         <w:lastRenderedPageBreak/>
         <w:t xml:space="preserve"> </w:t>
       </w:r>
-      <w:bookmarkStart w:id="6" w:name="_Toc159576534"/>
+      <w:bookmarkStart w:id="6" w:name="_Toc159612598"/>
       <w:r>
         <w:rPr>
           <w:rFonts w:ascii="Arial Narrow" w:hAnsi="Arial Narrow"/>
@@ -5872,7 +5848,7 @@
           <w:bCs/>
         </w:rPr>
       </w:pPr>
-      <w:bookmarkStart w:id="7" w:name="_Toc159576535"/>
+      <w:bookmarkStart w:id="7" w:name="_Toc159612599"/>
       <w:r>
         <w:rPr>
           <w:rFonts w:ascii="Arial Narrow" w:hAnsi="Arial Narrow"/>
@@ -5898,7 +5874,7 @@
           <w:bCs/>
         </w:rPr>
       </w:pPr>
-      <w:bookmarkStart w:id="8" w:name="_Toc159576536"/>
+      <w:bookmarkStart w:id="8" w:name="_Toc159612600"/>
       <w:r>
         <w:rPr>
           <w:rFonts w:ascii="Arial Narrow" w:hAnsi="Arial Narrow"/>
@@ -6093,7 +6069,7 @@
               <w:jc w:val="center"/>
             </w:pPr>
             <w:r>
-              <w:t>6/4</w:t>
+              <w:t>6/6</w:t>
             </w:r>
           </w:p>
         </w:tc>
@@ -6155,7 +6131,7 @@
           <w:bCs/>
         </w:rPr>
       </w:pPr>
-      <w:bookmarkStart w:id="9" w:name="_Toc159576537"/>
+      <w:bookmarkStart w:id="9" w:name="_Toc159612601"/>
       <w:r>
         <w:rPr>
           <w:rFonts w:ascii="Arial Narrow" w:hAnsi="Arial Narrow"/>
@@ -6198,7 +6174,7 @@
           <w:bCs/>
         </w:rPr>
       </w:pPr>
-      <w:bookmarkStart w:id="10" w:name="_Toc159576538"/>
+      <w:bookmarkStart w:id="10" w:name="_Toc159612602"/>
       <w:r>
         <w:rPr>
           <w:rFonts w:ascii="Arial Narrow" w:hAnsi="Arial Narrow"/>
@@ -7125,7 +7101,7 @@
           <w:szCs w:val="24"/>
         </w:rPr>
       </w:pPr>
-      <w:bookmarkStart w:id="11" w:name="_Toc159576539"/>
+      <w:bookmarkStart w:id="11" w:name="_Toc159612603"/>
       <w:r>
         <w:rPr>
           <w:rFonts w:ascii="Arial Narrow" w:hAnsi="Arial Narrow"/>
@@ -7291,7 +7267,7 @@
           <w:b/>
         </w:rPr>
       </w:pPr>
-      <w:bookmarkStart w:id="12" w:name="_Toc159576540"/>
+      <w:bookmarkStart w:id="12" w:name="_Toc159612604"/>
       <w:r>
         <w:rPr>
           <w:rFonts w:ascii="Arial Narrow" w:hAnsi="Arial Narrow"/>

</xml_diff>